<commit_message>
Alteração do detalhamento e o diagrama.
</commit_message>
<xml_diff>
--- a/docs/Detalhamento de caso de uso - Integrador.docx
+++ b/docs/Detalhamento de caso de uso - Integrador.docx
@@ -24,7 +24,7 @@
           <w:szCs w:val="30"/>
           <w:rtl w:val="0"/>
         </w:rPr>
-        <w:t xml:space="preserve">Caso de uso: Acessar Histórico</w:t>
+        <w:t xml:space="preserve">Caso de uso 1: Acessar Histórico</w:t>
       </w:r>
     </w:p>
     <w:p>
@@ -188,25 +188,25 @@
           <w:szCs w:val="24"/>
           <w:rtl w:val="0"/>
         </w:rPr>
-        <w:t xml:space="preserve">3 -  Ao clicar em  “Histórico” irá ter acesso a dados como curso, notas, turmas e  diciplinas feitas que pode ser emitido como documento, o sistema vai fornecer um  pdf com os dados relacionados ao estudante em questão.</w:t>
-      </w:r>
-    </w:p>
-    <w:p>
-      <w:pPr>
-        <w:rPr>
-          <w:rFonts w:ascii="Roboto" w:cs="Roboto" w:eastAsia="Roboto" w:hAnsi="Roboto"/>
-          <w:sz w:val="24"/>
-          <w:szCs w:val="24"/>
-        </w:rPr>
-      </w:pPr>
-      <w:r>
-        <w:rPr>
-          <w:rFonts w:ascii="Roboto" w:cs="Roboto" w:eastAsia="Roboto" w:hAnsi="Roboto"/>
-          <w:sz w:val="24"/>
-          <w:szCs w:val="24"/>
-          <w:rtl w:val="0"/>
-        </w:rPr>
-        <w:t xml:space="preserve">4 - Se ele tiver alguma reclamação ao clicar em “Fale conosco” vai abrir a aba do email já com o rementente (a secretaria da faculdade).</w:t>
+        <w:t xml:space="preserve">3 -  Ao clicar em  “Histórico” irá ter acesso a dados como curso, notas, turmas e  disciplinas feitas que pode ser emitido como documento, o sistema vai fornecer um  pdf com os dados relacionados ao estudante em questão.</w:t>
+      </w:r>
+    </w:p>
+    <w:p>
+      <w:pPr>
+        <w:rPr>
+          <w:rFonts w:ascii="Roboto" w:cs="Roboto" w:eastAsia="Roboto" w:hAnsi="Roboto"/>
+          <w:sz w:val="24"/>
+          <w:szCs w:val="24"/>
+        </w:rPr>
+      </w:pPr>
+      <w:r>
+        <w:rPr>
+          <w:rFonts w:ascii="Roboto" w:cs="Roboto" w:eastAsia="Roboto" w:hAnsi="Roboto"/>
+          <w:sz w:val="24"/>
+          <w:szCs w:val="24"/>
+          <w:rtl w:val="0"/>
+        </w:rPr>
+        <w:t xml:space="preserve">4 - Se ele tiver alguma reclamação ao clicar em “Fale conosco” vai abrir a aba do email já com o remetente (a secretaria da faculdade).</w:t>
       </w:r>
     </w:p>
     <w:p>
@@ -258,7 +258,7 @@
           <w:szCs w:val="24"/>
           <w:rtl w:val="0"/>
         </w:rPr>
-        <w:t xml:space="preserve">2 - Se o aluno esquecer sua senha ele irá clicar em “Esqueceu sua senha?”. O sistema vai mandar um email para o usuário, o aluno vai redefinir sua senha e salvar, depois voltará fazer o login normalmente.</w:t>
+        <w:t xml:space="preserve">2 - Se o aluno esquecer sua senha ele irá clicar em “Esqueceu sua senha?”. O sistema vai mandar um email para o usuário, o aluno vai redefinir sua senha e salvar, depois voltará a fazer o login normalmente.</w:t>
       </w:r>
     </w:p>
     <w:p>
@@ -312,7 +312,7 @@
           <w:szCs w:val="30"/>
           <w:rtl w:val="0"/>
         </w:rPr>
-        <w:t xml:space="preserve">Caso de uso: Matricular na turma</w:t>
+        <w:t xml:space="preserve">Caso de uso 2: Matricular na turma</w:t>
       </w:r>
     </w:p>
     <w:p>
@@ -416,7 +416,7 @@
           <w:szCs w:val="24"/>
           <w:rtl w:val="0"/>
         </w:rPr>
-        <w:t xml:space="preserve">Será aprovado sua matrícula se a turma não estiver em sua capacidade máxima.</w:t>
+        <w:t xml:space="preserve">Será aprovada sua matrícula se a turma não estiver em sua capacidade máxima.</w:t>
       </w:r>
     </w:p>
     <w:p>
@@ -579,7 +579,7 @@
           <w:szCs w:val="24"/>
           <w:rtl w:val="0"/>
         </w:rPr>
-        <w:t xml:space="preserve">4.3 - Para salvar irá clicar em “Matricular-se”.</w:t>
+        <w:t xml:space="preserve">4.3 - Para salvar, irá clicar em “Matricular-se”.</w:t>
       </w:r>
     </w:p>
     <w:p>
@@ -750,7 +750,7 @@
           <w:szCs w:val="30"/>
           <w:rtl w:val="0"/>
         </w:rPr>
-        <w:t xml:space="preserve">Caso de uso: Inscrever em Projeto</w:t>
+        <w:t xml:space="preserve">Caso de uso 3: Inscrever em Projeto</w:t>
       </w:r>
     </w:p>
     <w:p>
@@ -1140,7 +1140,7 @@
           <w:szCs w:val="30"/>
           <w:rtl w:val="0"/>
         </w:rPr>
-        <w:t xml:space="preserve">Caso de uso: Cadastramento</w:t>
+        <w:t xml:space="preserve">Caso de uso 4: Cadastrar aluno</w:t>
       </w:r>
     </w:p>
     <w:p>
@@ -1302,59 +1302,95 @@
           <w:szCs w:val="24"/>
           <w:rtl w:val="0"/>
         </w:rPr>
-        <w:t xml:space="preserve">3 - O Secretário(a) realiza o login com sucesso.</w:t>
-      </w:r>
-    </w:p>
-    <w:p>
-      <w:pPr>
-        <w:rPr>
-          <w:rFonts w:ascii="Roboto" w:cs="Roboto" w:eastAsia="Roboto" w:hAnsi="Roboto"/>
-          <w:sz w:val="24"/>
-          <w:szCs w:val="24"/>
-        </w:rPr>
-      </w:pPr>
-      <w:r>
-        <w:rPr>
-          <w:rFonts w:ascii="Roboto" w:cs="Roboto" w:eastAsia="Roboto" w:hAnsi="Roboto"/>
-          <w:sz w:val="24"/>
-          <w:szCs w:val="24"/>
-          <w:rtl w:val="0"/>
-        </w:rPr>
-        <w:t xml:space="preserve">4 - O Secretário(a) seleciona a opção desejada para cadastramento: Cadastrar novo aluno, cadastrar novo professor, cadastrar novo curso</w:t>
-      </w:r>
-    </w:p>
-    <w:p>
-      <w:pPr>
-        <w:rPr>
-          <w:rFonts w:ascii="Roboto" w:cs="Roboto" w:eastAsia="Roboto" w:hAnsi="Roboto"/>
-          <w:sz w:val="24"/>
-          <w:szCs w:val="24"/>
-        </w:rPr>
-      </w:pPr>
-      <w:r>
-        <w:rPr>
-          <w:rtl w:val="0"/>
-        </w:rPr>
-      </w:r>
-    </w:p>
-    <w:p>
-      <w:pPr>
-        <w:rPr>
-          <w:rFonts w:ascii="Roboto" w:cs="Roboto" w:eastAsia="Roboto" w:hAnsi="Roboto"/>
-          <w:b w:val="1"/>
-          <w:sz w:val="24"/>
-          <w:szCs w:val="24"/>
-        </w:rPr>
-      </w:pPr>
-      <w:r>
-        <w:rPr>
-          <w:rFonts w:ascii="Roboto" w:cs="Roboto" w:eastAsia="Roboto" w:hAnsi="Roboto"/>
-          <w:b w:val="1"/>
-          <w:sz w:val="24"/>
-          <w:szCs w:val="24"/>
-          <w:rtl w:val="0"/>
-        </w:rPr>
-        <w:t xml:space="preserve">Fluxos Alternativos:</w:t>
+        <w:t xml:space="preserve">3 - O Secretário(a) seleciona "Cadastrar novo aluno".</w:t>
+      </w:r>
+    </w:p>
+    <w:p>
+      <w:pPr>
+        <w:rPr>
+          <w:rFonts w:ascii="Roboto" w:cs="Roboto" w:eastAsia="Roboto" w:hAnsi="Roboto"/>
+          <w:sz w:val="24"/>
+          <w:szCs w:val="24"/>
+        </w:rPr>
+      </w:pPr>
+      <w:r>
+        <w:rPr>
+          <w:rFonts w:ascii="Roboto" w:cs="Roboto" w:eastAsia="Roboto" w:hAnsi="Roboto"/>
+          <w:sz w:val="24"/>
+          <w:szCs w:val="24"/>
+          <w:rtl w:val="0"/>
+        </w:rPr>
+        <w:t xml:space="preserve">4 - O Secretário(a) preenche as informações do aluno: nome completo, CPF, RG, data de nascimento e sexo.</w:t>
+      </w:r>
+    </w:p>
+    <w:p>
+      <w:pPr>
+        <w:rPr>
+          <w:rFonts w:ascii="Roboto" w:cs="Roboto" w:eastAsia="Roboto" w:hAnsi="Roboto"/>
+          <w:sz w:val="24"/>
+          <w:szCs w:val="24"/>
+        </w:rPr>
+      </w:pPr>
+      <w:r>
+        <w:rPr>
+          <w:rFonts w:ascii="Roboto" w:cs="Roboto" w:eastAsia="Roboto" w:hAnsi="Roboto"/>
+          <w:sz w:val="24"/>
+          <w:szCs w:val="24"/>
+          <w:rtl w:val="0"/>
+        </w:rPr>
+        <w:t xml:space="preserve">5 - O Secretário(a) clicar em "Cadastrar" para salvar as informações do aluno.</w:t>
+      </w:r>
+    </w:p>
+    <w:p>
+      <w:pPr>
+        <w:rPr>
+          <w:rFonts w:ascii="Roboto" w:cs="Roboto" w:eastAsia="Roboto" w:hAnsi="Roboto"/>
+          <w:sz w:val="24"/>
+          <w:szCs w:val="24"/>
+        </w:rPr>
+      </w:pPr>
+      <w:r>
+        <w:rPr>
+          <w:rFonts w:ascii="Roboto" w:cs="Roboto" w:eastAsia="Roboto" w:hAnsi="Roboto"/>
+          <w:sz w:val="24"/>
+          <w:szCs w:val="24"/>
+          <w:rtl w:val="0"/>
+        </w:rPr>
+        <w:t xml:space="preserve">6 - O sistema confirma a operação e atualiza a página.</w:t>
+      </w:r>
+    </w:p>
+    <w:p>
+      <w:pPr>
+        <w:rPr>
+          <w:rFonts w:ascii="Roboto" w:cs="Roboto" w:eastAsia="Roboto" w:hAnsi="Roboto"/>
+          <w:sz w:val="24"/>
+          <w:szCs w:val="24"/>
+        </w:rPr>
+      </w:pPr>
+      <w:r>
+        <w:rPr>
+          <w:rtl w:val="0"/>
+        </w:rPr>
+      </w:r>
+    </w:p>
+    <w:p>
+      <w:pPr>
+        <w:rPr>
+          <w:rFonts w:ascii="Roboto" w:cs="Roboto" w:eastAsia="Roboto" w:hAnsi="Roboto"/>
+          <w:b w:val="1"/>
+          <w:sz w:val="24"/>
+          <w:szCs w:val="24"/>
+        </w:rPr>
+      </w:pPr>
+      <w:r>
+        <w:rPr>
+          <w:rFonts w:ascii="Roboto" w:cs="Roboto" w:eastAsia="Roboto" w:hAnsi="Roboto"/>
+          <w:b w:val="1"/>
+          <w:sz w:val="24"/>
+          <w:szCs w:val="24"/>
+          <w:rtl w:val="0"/>
+        </w:rPr>
+        <w:t xml:space="preserve">Fluxo Alternativo:</w:t>
       </w:r>
     </w:p>
     <w:p>
@@ -1362,20 +1398,18 @@
         <w:spacing w:after="240" w:before="240" w:lineRule="auto"/>
         <w:rPr>
           <w:rFonts w:ascii="Roboto" w:cs="Roboto" w:eastAsia="Roboto" w:hAnsi="Roboto"/>
-          <w:b w:val="1"/>
-          <w:sz w:val="24"/>
-          <w:szCs w:val="24"/>
-        </w:rPr>
-      </w:pPr>
-      <w:r>
-        <w:rPr>
-          <w:rFonts w:ascii="Roboto" w:cs="Roboto" w:eastAsia="Roboto" w:hAnsi="Roboto"/>
-          <w:b w:val="1"/>
-          <w:sz w:val="24"/>
-          <w:szCs w:val="24"/>
-          <w:rtl w:val="0"/>
-        </w:rPr>
-        <w:t xml:space="preserve">Fluxo Alternativo 1: Esqueceu sua senha</w:t>
+          <w:sz w:val="24"/>
+          <w:szCs w:val="24"/>
+        </w:rPr>
+      </w:pPr>
+      <w:r>
+        <w:rPr>
+          <w:rFonts w:ascii="Roboto" w:cs="Roboto" w:eastAsia="Roboto" w:hAnsi="Roboto"/>
+          <w:sz w:val="24"/>
+          <w:szCs w:val="24"/>
+          <w:rtl w:val="0"/>
+        </w:rPr>
+        <w:t xml:space="preserve">2 - Se o  Secretário(a) esquecer sua senha ele irá clicar em “Esqueceu sua senha?”. O sistema vai mandar um email para o  Secretário(a), ele vai redefinir sua senha e salvar, depois voltará fazer o login normalmente.</w:t>
       </w:r>
     </w:p>
     <w:p>
@@ -1394,7 +1428,7 @@
           <w:szCs w:val="24"/>
           <w:rtl w:val="0"/>
         </w:rPr>
-        <w:t xml:space="preserve">5 - Se o  Secretário(a) esquecer sua senha ele irá clicar em “Esqueceu sua senha?”. O sistema vai mandar um email para o  Secretário(a), ele vai redefinir sua senha e salvar, depois voltará fazer o login normalmente.</w:t>
+        <w:t xml:space="preserve">3  -  Se o Secretário(a) não preencher todos os campos obrigatórios durante o cadastro de um aluno, professor ou curso. O sistema exibe a mensagem “Você não preencheu todos os campos corretamente”, indicando quais campos faltam preencher.</w:t>
       </w:r>
     </w:p>
     <w:p>
@@ -1402,20 +1436,325 @@
         <w:spacing w:after="240" w:before="240" w:lineRule="auto"/>
         <w:rPr>
           <w:rFonts w:ascii="Roboto" w:cs="Roboto" w:eastAsia="Roboto" w:hAnsi="Roboto"/>
-          <w:b w:val="1"/>
-          <w:sz w:val="24"/>
-          <w:szCs w:val="24"/>
-        </w:rPr>
-      </w:pPr>
-      <w:r>
-        <w:rPr>
-          <w:rFonts w:ascii="Roboto" w:cs="Roboto" w:eastAsia="Roboto" w:hAnsi="Roboto"/>
-          <w:b w:val="1"/>
-          <w:sz w:val="24"/>
-          <w:szCs w:val="24"/>
-          <w:rtl w:val="0"/>
-        </w:rPr>
-        <w:t xml:space="preserve">Fluxo Alternativo 2: Campos obrigatórios não preenchidos</w:t>
+          <w:sz w:val="24"/>
+          <w:szCs w:val="24"/>
+        </w:rPr>
+      </w:pPr>
+      <w:r>
+        <w:rPr>
+          <w:rtl w:val="0"/>
+        </w:rPr>
+      </w:r>
+    </w:p>
+    <w:p>
+      <w:pPr>
+        <w:pStyle w:val="Heading1"/>
+        <w:rPr>
+          <w:rFonts w:ascii="Roboto" w:cs="Roboto" w:eastAsia="Roboto" w:hAnsi="Roboto"/>
+          <w:b w:val="1"/>
+          <w:color w:val="073763"/>
+          <w:sz w:val="30"/>
+          <w:szCs w:val="30"/>
+        </w:rPr>
+      </w:pPr>
+      <w:bookmarkStart w:colFirst="0" w:colLast="0" w:name="_mbf6c8h66oqu" w:id="4"/>
+      <w:bookmarkEnd w:id="4"/>
+      <w:r>
+        <w:rPr>
+          <w:rFonts w:ascii="Roboto" w:cs="Roboto" w:eastAsia="Roboto" w:hAnsi="Roboto"/>
+          <w:b w:val="1"/>
+          <w:color w:val="073763"/>
+          <w:sz w:val="30"/>
+          <w:szCs w:val="30"/>
+          <w:rtl w:val="0"/>
+        </w:rPr>
+        <w:t xml:space="preserve">Caso de uso 5: Cadastrar Professor</w:t>
+      </w:r>
+    </w:p>
+    <w:p>
+      <w:pPr>
+        <w:rPr>
+          <w:rFonts w:ascii="Roboto" w:cs="Roboto" w:eastAsia="Roboto" w:hAnsi="Roboto"/>
+          <w:sz w:val="24"/>
+          <w:szCs w:val="24"/>
+        </w:rPr>
+      </w:pPr>
+      <w:r>
+        <w:rPr>
+          <w:rFonts w:ascii="Roboto" w:cs="Roboto" w:eastAsia="Roboto" w:hAnsi="Roboto"/>
+          <w:b w:val="1"/>
+          <w:sz w:val="24"/>
+          <w:szCs w:val="24"/>
+          <w:rtl w:val="0"/>
+        </w:rPr>
+        <w:t xml:space="preserve">Ator principal:</w:t>
+      </w:r>
+      <w:r>
+        <w:rPr>
+          <w:rFonts w:ascii="Roboto" w:cs="Roboto" w:eastAsia="Roboto" w:hAnsi="Roboto"/>
+          <w:sz w:val="24"/>
+          <w:szCs w:val="24"/>
+          <w:rtl w:val="0"/>
+        </w:rPr>
+        <w:t xml:space="preserve"> Secretária(o).</w:t>
+      </w:r>
+    </w:p>
+    <w:p>
+      <w:pPr>
+        <w:rPr>
+          <w:rFonts w:ascii="Roboto" w:cs="Roboto" w:eastAsia="Roboto" w:hAnsi="Roboto"/>
+          <w:sz w:val="24"/>
+          <w:szCs w:val="24"/>
+        </w:rPr>
+      </w:pPr>
+      <w:r>
+        <w:rPr>
+          <w:rtl w:val="0"/>
+        </w:rPr>
+      </w:r>
+    </w:p>
+    <w:p>
+      <w:pPr>
+        <w:rPr>
+          <w:rFonts w:ascii="Roboto" w:cs="Roboto" w:eastAsia="Roboto" w:hAnsi="Roboto"/>
+          <w:sz w:val="24"/>
+          <w:szCs w:val="24"/>
+        </w:rPr>
+      </w:pPr>
+      <w:r>
+        <w:rPr>
+          <w:rFonts w:ascii="Roboto" w:cs="Roboto" w:eastAsia="Roboto" w:hAnsi="Roboto"/>
+          <w:b w:val="1"/>
+          <w:sz w:val="24"/>
+          <w:szCs w:val="24"/>
+          <w:rtl w:val="0"/>
+        </w:rPr>
+        <w:t xml:space="preserve">Pré-condições: </w:t>
+      </w:r>
+      <w:r>
+        <w:rPr>
+          <w:rFonts w:ascii="Roboto" w:cs="Roboto" w:eastAsia="Roboto" w:hAnsi="Roboto"/>
+          <w:sz w:val="24"/>
+          <w:szCs w:val="24"/>
+          <w:rtl w:val="0"/>
+        </w:rPr>
+        <w:t xml:space="preserve">O ator já tem que estar cadastrado no sistema.</w:t>
+      </w:r>
+    </w:p>
+    <w:p>
+      <w:pPr>
+        <w:rPr>
+          <w:rFonts w:ascii="Roboto" w:cs="Roboto" w:eastAsia="Roboto" w:hAnsi="Roboto"/>
+          <w:sz w:val="24"/>
+          <w:szCs w:val="24"/>
+        </w:rPr>
+      </w:pPr>
+      <w:r>
+        <w:rPr>
+          <w:rtl w:val="0"/>
+        </w:rPr>
+      </w:r>
+    </w:p>
+    <w:p>
+      <w:pPr>
+        <w:rPr>
+          <w:rFonts w:ascii="Roboto" w:cs="Roboto" w:eastAsia="Roboto" w:hAnsi="Roboto"/>
+          <w:sz w:val="24"/>
+          <w:szCs w:val="24"/>
+        </w:rPr>
+      </w:pPr>
+      <w:r>
+        <w:rPr>
+          <w:rFonts w:ascii="Roboto" w:cs="Roboto" w:eastAsia="Roboto" w:hAnsi="Roboto"/>
+          <w:b w:val="1"/>
+          <w:sz w:val="24"/>
+          <w:szCs w:val="24"/>
+          <w:rtl w:val="0"/>
+        </w:rPr>
+        <w:t xml:space="preserve">Fluxo Principal:</w:t>
+      </w:r>
+      <w:r>
+        <w:rPr>
+          <w:rtl w:val="0"/>
+        </w:rPr>
+      </w:r>
+    </w:p>
+    <w:p>
+      <w:pPr>
+        <w:rPr>
+          <w:rFonts w:ascii="Roboto" w:cs="Roboto" w:eastAsia="Roboto" w:hAnsi="Roboto"/>
+          <w:sz w:val="24"/>
+          <w:szCs w:val="24"/>
+        </w:rPr>
+      </w:pPr>
+      <w:r>
+        <w:rPr>
+          <w:rFonts w:ascii="Roboto" w:cs="Roboto" w:eastAsia="Roboto" w:hAnsi="Roboto"/>
+          <w:sz w:val="24"/>
+          <w:szCs w:val="24"/>
+          <w:rtl w:val="0"/>
+        </w:rPr>
+        <w:t xml:space="preserve">1 - O Secretário(a) acessa a opção Secretária.</w:t>
+      </w:r>
+    </w:p>
+    <w:p>
+      <w:pPr>
+        <w:rPr>
+          <w:rFonts w:ascii="Roboto" w:cs="Roboto" w:eastAsia="Roboto" w:hAnsi="Roboto"/>
+          <w:sz w:val="24"/>
+          <w:szCs w:val="24"/>
+        </w:rPr>
+      </w:pPr>
+      <w:r>
+        <w:rPr>
+          <w:rFonts w:ascii="Roboto" w:cs="Roboto" w:eastAsia="Roboto" w:hAnsi="Roboto"/>
+          <w:sz w:val="24"/>
+          <w:szCs w:val="24"/>
+          <w:rtl w:val="0"/>
+        </w:rPr>
+        <w:t xml:space="preserve">2 - O sistema pede o email e senha de acesso.</w:t>
+      </w:r>
+    </w:p>
+    <w:p>
+      <w:pPr>
+        <w:rPr>
+          <w:rFonts w:ascii="Roboto" w:cs="Roboto" w:eastAsia="Roboto" w:hAnsi="Roboto"/>
+          <w:sz w:val="24"/>
+          <w:szCs w:val="24"/>
+        </w:rPr>
+      </w:pPr>
+      <w:r>
+        <w:rPr>
+          <w:rFonts w:ascii="Roboto" w:cs="Roboto" w:eastAsia="Roboto" w:hAnsi="Roboto"/>
+          <w:sz w:val="24"/>
+          <w:szCs w:val="24"/>
+          <w:rtl w:val="0"/>
+        </w:rPr>
+        <w:t xml:space="preserve">3 - O Secretário(a) seleciona "Cadastrar novo professor".</w:t>
+      </w:r>
+    </w:p>
+    <w:p>
+      <w:pPr>
+        <w:rPr>
+          <w:rFonts w:ascii="Roboto" w:cs="Roboto" w:eastAsia="Roboto" w:hAnsi="Roboto"/>
+          <w:sz w:val="24"/>
+          <w:szCs w:val="24"/>
+        </w:rPr>
+      </w:pPr>
+      <w:r>
+        <w:rPr>
+          <w:rFonts w:ascii="Roboto" w:cs="Roboto" w:eastAsia="Roboto" w:hAnsi="Roboto"/>
+          <w:sz w:val="24"/>
+          <w:szCs w:val="24"/>
+          <w:rtl w:val="0"/>
+        </w:rPr>
+        <w:t xml:space="preserve">4 - O Secretário(a) </w:t>
+      </w:r>
+      <w:r>
+        <w:rPr>
+          <w:rFonts w:ascii="Roboto" w:cs="Roboto" w:eastAsia="Roboto" w:hAnsi="Roboto"/>
+          <w:sz w:val="24"/>
+          <w:szCs w:val="24"/>
+          <w:rtl w:val="0"/>
+        </w:rPr>
+        <w:t xml:space="preserve">preenche</w:t>
+      </w:r>
+      <w:r>
+        <w:rPr>
+          <w:rFonts w:ascii="Roboto" w:cs="Roboto" w:eastAsia="Roboto" w:hAnsi="Roboto"/>
+          <w:sz w:val="24"/>
+          <w:szCs w:val="24"/>
+          <w:rtl w:val="0"/>
+        </w:rPr>
+        <w:t xml:space="preserve"> as informações do professor: nome completo, CPF, RG e área de ensino.</w:t>
+      </w:r>
+    </w:p>
+    <w:p>
+      <w:pPr>
+        <w:rPr>
+          <w:rFonts w:ascii="Roboto" w:cs="Roboto" w:eastAsia="Roboto" w:hAnsi="Roboto"/>
+          <w:sz w:val="24"/>
+          <w:szCs w:val="24"/>
+        </w:rPr>
+      </w:pPr>
+      <w:r>
+        <w:rPr>
+          <w:rFonts w:ascii="Roboto" w:cs="Roboto" w:eastAsia="Roboto" w:hAnsi="Roboto"/>
+          <w:sz w:val="24"/>
+          <w:szCs w:val="24"/>
+          <w:rtl w:val="0"/>
+        </w:rPr>
+        <w:t xml:space="preserve">5 - O Secretário(a) </w:t>
+      </w:r>
+      <w:r>
+        <w:rPr>
+          <w:rFonts w:ascii="Roboto" w:cs="Roboto" w:eastAsia="Roboto" w:hAnsi="Roboto"/>
+          <w:sz w:val="24"/>
+          <w:szCs w:val="24"/>
+          <w:rtl w:val="0"/>
+        </w:rPr>
+        <w:t xml:space="preserve">clica</w:t>
+      </w:r>
+      <w:r>
+        <w:rPr>
+          <w:rFonts w:ascii="Roboto" w:cs="Roboto" w:eastAsia="Roboto" w:hAnsi="Roboto"/>
+          <w:sz w:val="24"/>
+          <w:szCs w:val="24"/>
+          <w:rtl w:val="0"/>
+        </w:rPr>
+        <w:t xml:space="preserve"> em "Cadastrar" para salvar as informações do professor.</w:t>
+      </w:r>
+    </w:p>
+    <w:p>
+      <w:pPr>
+        <w:rPr>
+          <w:rFonts w:ascii="Roboto" w:cs="Roboto" w:eastAsia="Roboto" w:hAnsi="Roboto"/>
+          <w:sz w:val="24"/>
+          <w:szCs w:val="24"/>
+        </w:rPr>
+      </w:pPr>
+      <w:r>
+        <w:rPr>
+          <w:rFonts w:ascii="Roboto" w:cs="Roboto" w:eastAsia="Roboto" w:hAnsi="Roboto"/>
+          <w:sz w:val="24"/>
+          <w:szCs w:val="24"/>
+          <w:rtl w:val="0"/>
+        </w:rPr>
+        <w:t xml:space="preserve">6  - O sistema confirma a operação e atualiza a página.</w:t>
+      </w:r>
+    </w:p>
+    <w:p>
+      <w:pPr>
+        <w:rPr>
+          <w:rFonts w:ascii="Roboto" w:cs="Roboto" w:eastAsia="Roboto" w:hAnsi="Roboto"/>
+          <w:sz w:val="24"/>
+          <w:szCs w:val="24"/>
+        </w:rPr>
+      </w:pPr>
+      <w:r>
+        <w:rPr>
+          <w:rtl w:val="0"/>
+        </w:rPr>
+      </w:r>
+    </w:p>
+    <w:p>
+      <w:pPr>
+        <w:rPr>
+          <w:rFonts w:ascii="Roboto" w:cs="Roboto" w:eastAsia="Roboto" w:hAnsi="Roboto"/>
+          <w:b w:val="1"/>
+          <w:sz w:val="24"/>
+          <w:szCs w:val="24"/>
+        </w:rPr>
+      </w:pPr>
+      <w:r>
+        <w:rPr>
+          <w:rFonts w:ascii="Roboto" w:cs="Roboto" w:eastAsia="Roboto" w:hAnsi="Roboto"/>
+          <w:b w:val="1"/>
+          <w:sz w:val="24"/>
+          <w:szCs w:val="24"/>
+          <w:rtl w:val="0"/>
+        </w:rPr>
+        <w:t xml:space="preserve">Fluxo Alternativo:</w:t>
       </w:r>
     </w:p>
     <w:p>
@@ -1434,7 +1773,7 @@
           <w:szCs w:val="24"/>
           <w:rtl w:val="0"/>
         </w:rPr>
-        <w:t xml:space="preserve">5 -  Se o Secretário(a) não preencher todos os campos obrigatórios durante o cadastro de um aluno, professor ou curso. O sistema exibe a mensagem “Você não preencheu todos os campos corretamente”, indicando quais campos faltam preencher.</w:t>
+        <w:t xml:space="preserve">2 - Se o  Secretário(a) esquecer sua senha ele irá clicar em “Esqueceu sua senha?”. O sistema vai mandar um email para o  Secretário(a), ele vai redefinir sua senha e salvar, depois voltará fazer o login normalmente.</w:t>
       </w:r>
     </w:p>
     <w:p>
@@ -1449,381 +1788,339 @@
       <w:r>
         <w:rPr>
           <w:rFonts w:ascii="Roboto" w:cs="Roboto" w:eastAsia="Roboto" w:hAnsi="Roboto"/>
-          <w:b w:val="1"/>
-          <w:sz w:val="24"/>
-          <w:szCs w:val="24"/>
-          <w:rtl w:val="0"/>
-        </w:rPr>
-        <w:t xml:space="preserve">Fluxos Detalhados de Cadastramento:</w:t>
-      </w:r>
-      <w:r>
-        <w:rPr>
-          <w:rtl w:val="0"/>
-        </w:rPr>
-      </w:r>
-    </w:p>
-    <w:p>
-      <w:pPr>
-        <w:rPr>
-          <w:rFonts w:ascii="Roboto" w:cs="Roboto" w:eastAsia="Roboto" w:hAnsi="Roboto"/>
-          <w:b w:val="1"/>
-          <w:sz w:val="24"/>
-          <w:szCs w:val="24"/>
-        </w:rPr>
-      </w:pPr>
-      <w:r>
-        <w:rPr>
-          <w:rFonts w:ascii="Roboto" w:cs="Roboto" w:eastAsia="Roboto" w:hAnsi="Roboto"/>
-          <w:b w:val="1"/>
-          <w:sz w:val="24"/>
-          <w:szCs w:val="24"/>
-          <w:rtl w:val="0"/>
-        </w:rPr>
-        <w:t xml:space="preserve">Cadastrar novo aluno:</w:t>
-      </w:r>
-    </w:p>
-    <w:p>
-      <w:pPr>
-        <w:rPr>
-          <w:rFonts w:ascii="Roboto" w:cs="Roboto" w:eastAsia="Roboto" w:hAnsi="Roboto"/>
-          <w:sz w:val="24"/>
-          <w:szCs w:val="24"/>
-        </w:rPr>
-      </w:pPr>
-      <w:r>
-        <w:rPr>
-          <w:rFonts w:ascii="Roboto" w:cs="Roboto" w:eastAsia="Roboto" w:hAnsi="Roboto"/>
-          <w:sz w:val="24"/>
-          <w:szCs w:val="24"/>
-          <w:rtl w:val="0"/>
-        </w:rPr>
-        <w:t xml:space="preserve">5 - O Secretário(a) seleciona "Cadastrar novo aluno".</w:t>
-      </w:r>
-    </w:p>
-    <w:p>
-      <w:pPr>
-        <w:rPr>
-          <w:rFonts w:ascii="Roboto" w:cs="Roboto" w:eastAsia="Roboto" w:hAnsi="Roboto"/>
-          <w:sz w:val="24"/>
-          <w:szCs w:val="24"/>
-        </w:rPr>
-      </w:pPr>
-      <w:r>
-        <w:rPr>
-          <w:rFonts w:ascii="Roboto" w:cs="Roboto" w:eastAsia="Roboto" w:hAnsi="Roboto"/>
-          <w:sz w:val="24"/>
-          <w:szCs w:val="24"/>
-          <w:rtl w:val="0"/>
-        </w:rPr>
-        <w:t xml:space="preserve">6 - O Secretário(a) preenche as informações do aluno: nome completo, CPF, RG, data de nascimento e sexo.</w:t>
-      </w:r>
-    </w:p>
-    <w:p>
-      <w:pPr>
-        <w:rPr>
-          <w:rFonts w:ascii="Roboto" w:cs="Roboto" w:eastAsia="Roboto" w:hAnsi="Roboto"/>
-          <w:sz w:val="24"/>
-          <w:szCs w:val="24"/>
-        </w:rPr>
-      </w:pPr>
-      <w:r>
-        <w:rPr>
-          <w:rFonts w:ascii="Roboto" w:cs="Roboto" w:eastAsia="Roboto" w:hAnsi="Roboto"/>
-          <w:sz w:val="24"/>
-          <w:szCs w:val="24"/>
-          <w:rtl w:val="0"/>
-        </w:rPr>
-        <w:t xml:space="preserve">7 - O Secretário(a) clica em "Cadastrar" para salvar as informações do aluno.</w:t>
-      </w:r>
-    </w:p>
-    <w:p>
-      <w:pPr>
-        <w:rPr>
-          <w:rFonts w:ascii="Roboto" w:cs="Roboto" w:eastAsia="Roboto" w:hAnsi="Roboto"/>
-          <w:sz w:val="24"/>
-          <w:szCs w:val="24"/>
-        </w:rPr>
-      </w:pPr>
-      <w:r>
-        <w:rPr>
-          <w:rFonts w:ascii="Roboto" w:cs="Roboto" w:eastAsia="Roboto" w:hAnsi="Roboto"/>
-          <w:sz w:val="24"/>
-          <w:szCs w:val="24"/>
-          <w:rtl w:val="0"/>
-        </w:rPr>
-        <w:t xml:space="preserve">8 - O sistema confirma a operação e atualiza a página.</w:t>
-      </w:r>
-    </w:p>
-    <w:p>
-      <w:pPr>
-        <w:rPr>
-          <w:rFonts w:ascii="Roboto" w:cs="Roboto" w:eastAsia="Roboto" w:hAnsi="Roboto"/>
-          <w:sz w:val="24"/>
-          <w:szCs w:val="24"/>
-        </w:rPr>
-      </w:pPr>
-      <w:r>
-        <w:rPr>
-          <w:rtl w:val="0"/>
-        </w:rPr>
-      </w:r>
-    </w:p>
-    <w:p>
-      <w:pPr>
-        <w:rPr>
-          <w:rFonts w:ascii="Roboto" w:cs="Roboto" w:eastAsia="Roboto" w:hAnsi="Roboto"/>
-          <w:sz w:val="24"/>
-          <w:szCs w:val="24"/>
-        </w:rPr>
-      </w:pPr>
-      <w:r>
-        <w:rPr>
-          <w:rFonts w:ascii="Roboto" w:cs="Roboto" w:eastAsia="Roboto" w:hAnsi="Roboto"/>
-          <w:b w:val="1"/>
-          <w:sz w:val="24"/>
-          <w:szCs w:val="24"/>
-          <w:rtl w:val="0"/>
-        </w:rPr>
-        <w:t xml:space="preserve">Cadastrar novo professor:</w:t>
-      </w:r>
-      <w:r>
-        <w:rPr>
-          <w:rtl w:val="0"/>
-        </w:rPr>
-      </w:r>
-    </w:p>
-    <w:p>
-      <w:pPr>
-        <w:rPr>
-          <w:rFonts w:ascii="Roboto" w:cs="Roboto" w:eastAsia="Roboto" w:hAnsi="Roboto"/>
-          <w:sz w:val="24"/>
-          <w:szCs w:val="24"/>
-        </w:rPr>
-      </w:pPr>
-      <w:r>
-        <w:rPr>
-          <w:rFonts w:ascii="Roboto" w:cs="Roboto" w:eastAsia="Roboto" w:hAnsi="Roboto"/>
-          <w:sz w:val="24"/>
-          <w:szCs w:val="24"/>
-          <w:rtl w:val="0"/>
-        </w:rPr>
-        <w:t xml:space="preserve">5 - O Secretário(a) seleciona "Cadastrar novo professor".</w:t>
-      </w:r>
-    </w:p>
-    <w:p>
-      <w:pPr>
-        <w:rPr>
-          <w:rFonts w:ascii="Roboto" w:cs="Roboto" w:eastAsia="Roboto" w:hAnsi="Roboto"/>
-          <w:sz w:val="24"/>
-          <w:szCs w:val="24"/>
-        </w:rPr>
-      </w:pPr>
-      <w:r>
-        <w:rPr>
-          <w:rFonts w:ascii="Roboto" w:cs="Roboto" w:eastAsia="Roboto" w:hAnsi="Roboto"/>
-          <w:sz w:val="24"/>
-          <w:szCs w:val="24"/>
-          <w:rtl w:val="0"/>
-        </w:rPr>
-        <w:t xml:space="preserve">6 - O Secretário(a) preenche as informações do professor: nome completo, CPF, RG e área de ensino.</w:t>
-      </w:r>
-    </w:p>
-    <w:p>
-      <w:pPr>
-        <w:rPr>
-          <w:rFonts w:ascii="Roboto" w:cs="Roboto" w:eastAsia="Roboto" w:hAnsi="Roboto"/>
-          <w:sz w:val="24"/>
-          <w:szCs w:val="24"/>
-        </w:rPr>
-      </w:pPr>
-      <w:r>
-        <w:rPr>
-          <w:rFonts w:ascii="Roboto" w:cs="Roboto" w:eastAsia="Roboto" w:hAnsi="Roboto"/>
-          <w:sz w:val="24"/>
-          <w:szCs w:val="24"/>
-          <w:rtl w:val="0"/>
-        </w:rPr>
-        <w:t xml:space="preserve">7 - O Secretário(a) clica em "Cadastrar" para salvar as informações do professor.</w:t>
-      </w:r>
-    </w:p>
-    <w:p>
-      <w:pPr>
-        <w:rPr>
-          <w:rFonts w:ascii="Roboto" w:cs="Roboto" w:eastAsia="Roboto" w:hAnsi="Roboto"/>
-          <w:sz w:val="24"/>
-          <w:szCs w:val="24"/>
-        </w:rPr>
-      </w:pPr>
-      <w:r>
-        <w:rPr>
-          <w:rFonts w:ascii="Roboto" w:cs="Roboto" w:eastAsia="Roboto" w:hAnsi="Roboto"/>
-          <w:sz w:val="24"/>
-          <w:szCs w:val="24"/>
-          <w:rtl w:val="0"/>
-        </w:rPr>
-        <w:t xml:space="preserve">8 - O sistema confirma a operação e atualiza a página.</w:t>
-      </w:r>
-    </w:p>
-    <w:p>
-      <w:pPr>
-        <w:rPr>
-          <w:rFonts w:ascii="Roboto" w:cs="Roboto" w:eastAsia="Roboto" w:hAnsi="Roboto"/>
-          <w:sz w:val="24"/>
-          <w:szCs w:val="24"/>
-        </w:rPr>
-      </w:pPr>
-      <w:r>
-        <w:rPr>
-          <w:rtl w:val="0"/>
-        </w:rPr>
-      </w:r>
-    </w:p>
-    <w:p>
-      <w:pPr>
-        <w:rPr>
-          <w:rFonts w:ascii="Roboto" w:cs="Roboto" w:eastAsia="Roboto" w:hAnsi="Roboto"/>
-          <w:b w:val="1"/>
-          <w:sz w:val="24"/>
-          <w:szCs w:val="24"/>
-        </w:rPr>
-      </w:pPr>
-      <w:r>
-        <w:rPr>
-          <w:rFonts w:ascii="Roboto" w:cs="Roboto" w:eastAsia="Roboto" w:hAnsi="Roboto"/>
-          <w:b w:val="1"/>
-          <w:sz w:val="24"/>
-          <w:szCs w:val="24"/>
-          <w:rtl w:val="0"/>
-        </w:rPr>
-        <w:t xml:space="preserve">Cadastrar novo curso:</w:t>
-      </w:r>
-    </w:p>
-    <w:p>
-      <w:pPr>
-        <w:rPr>
-          <w:rFonts w:ascii="Roboto" w:cs="Roboto" w:eastAsia="Roboto" w:hAnsi="Roboto"/>
-          <w:sz w:val="24"/>
-          <w:szCs w:val="24"/>
-        </w:rPr>
-      </w:pPr>
-      <w:r>
-        <w:rPr>
-          <w:rtl w:val="0"/>
-        </w:rPr>
-      </w:r>
-    </w:p>
-    <w:p>
-      <w:pPr>
-        <w:rPr>
-          <w:rFonts w:ascii="Roboto" w:cs="Roboto" w:eastAsia="Roboto" w:hAnsi="Roboto"/>
-          <w:sz w:val="24"/>
-          <w:szCs w:val="24"/>
-        </w:rPr>
-      </w:pPr>
-      <w:r>
-        <w:rPr>
-          <w:rFonts w:ascii="Roboto" w:cs="Roboto" w:eastAsia="Roboto" w:hAnsi="Roboto"/>
-          <w:b w:val="1"/>
-          <w:sz w:val="24"/>
-          <w:szCs w:val="24"/>
-          <w:rtl w:val="0"/>
-        </w:rPr>
-        <w:t xml:space="preserve">Pré-condições específicas:</w:t>
-      </w:r>
-      <w:r>
-        <w:rPr>
-          <w:rFonts w:ascii="Roboto" w:cs="Roboto" w:eastAsia="Roboto" w:hAnsi="Roboto"/>
-          <w:sz w:val="24"/>
-          <w:szCs w:val="24"/>
-          <w:rtl w:val="0"/>
-        </w:rPr>
-        <w:t xml:space="preserve"> Professores e disciplinas já devem estar cadastrados no sistema.</w:t>
-      </w:r>
-    </w:p>
-    <w:p>
-      <w:pPr>
-        <w:rPr>
-          <w:rFonts w:ascii="Roboto" w:cs="Roboto" w:eastAsia="Roboto" w:hAnsi="Roboto"/>
-          <w:sz w:val="24"/>
-          <w:szCs w:val="24"/>
-        </w:rPr>
-      </w:pPr>
-      <w:r>
-        <w:rPr>
-          <w:rFonts w:ascii="Roboto" w:cs="Roboto" w:eastAsia="Roboto" w:hAnsi="Roboto"/>
-          <w:sz w:val="24"/>
-          <w:szCs w:val="24"/>
-          <w:rtl w:val="0"/>
-        </w:rPr>
-        <w:t xml:space="preserve">5 - O Secretário(a) seleciona "Cadastrar novo curso".</w:t>
-      </w:r>
-    </w:p>
-    <w:p>
-      <w:pPr>
-        <w:rPr>
-          <w:rFonts w:ascii="Roboto" w:cs="Roboto" w:eastAsia="Roboto" w:hAnsi="Roboto"/>
-          <w:sz w:val="24"/>
-          <w:szCs w:val="24"/>
-        </w:rPr>
-      </w:pPr>
-      <w:r>
-        <w:rPr>
-          <w:rFonts w:ascii="Roboto" w:cs="Roboto" w:eastAsia="Roboto" w:hAnsi="Roboto"/>
-          <w:sz w:val="24"/>
-          <w:szCs w:val="24"/>
-          <w:rtl w:val="0"/>
-        </w:rPr>
-        <w:t xml:space="preserve">6 - O Secretário(a) preenche as informações do curso: nome do curso, carga horária, professores, disciplinas e carga horária das disciplinas.</w:t>
-      </w:r>
-    </w:p>
-    <w:p>
-      <w:pPr>
-        <w:rPr>
-          <w:rFonts w:ascii="Roboto" w:cs="Roboto" w:eastAsia="Roboto" w:hAnsi="Roboto"/>
-          <w:sz w:val="24"/>
-          <w:szCs w:val="24"/>
-        </w:rPr>
-      </w:pPr>
-      <w:r>
-        <w:rPr>
-          <w:rFonts w:ascii="Roboto" w:cs="Roboto" w:eastAsia="Roboto" w:hAnsi="Roboto"/>
-          <w:sz w:val="24"/>
-          <w:szCs w:val="24"/>
-          <w:rtl w:val="0"/>
-        </w:rPr>
-        <w:t xml:space="preserve">7 - O Secretário(a) clica em "Cadastrar" para salvar as informações do curso.</w:t>
-      </w:r>
-    </w:p>
-    <w:p>
-      <w:pPr>
-        <w:rPr>
-          <w:rFonts w:ascii="Roboto" w:cs="Roboto" w:eastAsia="Roboto" w:hAnsi="Roboto"/>
-          <w:sz w:val="24"/>
-          <w:szCs w:val="24"/>
-        </w:rPr>
-      </w:pPr>
-      <w:r>
-        <w:rPr>
-          <w:rFonts w:ascii="Roboto" w:cs="Roboto" w:eastAsia="Roboto" w:hAnsi="Roboto"/>
-          <w:sz w:val="24"/>
-          <w:szCs w:val="24"/>
-          <w:rtl w:val="0"/>
-        </w:rPr>
-        <w:t xml:space="preserve">8 - O sistema confirma a operação e atualiza a página.</w:t>
-      </w:r>
-    </w:p>
-    <w:p>
-      <w:pPr>
-        <w:rPr>
-          <w:rFonts w:ascii="Roboto" w:cs="Roboto" w:eastAsia="Roboto" w:hAnsi="Roboto"/>
-          <w:sz w:val="24"/>
-          <w:szCs w:val="24"/>
-        </w:rPr>
-      </w:pPr>
-      <w:r>
-        <w:rPr>
-          <w:rtl w:val="0"/>
-        </w:rPr>
+          <w:sz w:val="24"/>
+          <w:szCs w:val="24"/>
+          <w:rtl w:val="0"/>
+        </w:rPr>
+        <w:t xml:space="preserve">3  -  Se o Secretário(a) não preencher todos os campos obrigatórios durante o cadastro de um aluno, professor ou curso. O sistema exibe a mensagem “Você não preencheu todos os campos corretamente”, indicando quais campos faltam preencher.</w:t>
+      </w:r>
+    </w:p>
+    <w:p>
+      <w:pPr>
+        <w:spacing w:after="240" w:before="240" w:lineRule="auto"/>
+        <w:rPr>
+          <w:rFonts w:ascii="Roboto" w:cs="Roboto" w:eastAsia="Roboto" w:hAnsi="Roboto"/>
+          <w:sz w:val="24"/>
+          <w:szCs w:val="24"/>
+        </w:rPr>
+      </w:pPr>
+      <w:r>
+        <w:rPr>
+          <w:rtl w:val="0"/>
+        </w:rPr>
+      </w:r>
+    </w:p>
+    <w:p>
+      <w:pPr>
+        <w:pStyle w:val="Heading1"/>
+        <w:rPr>
+          <w:rFonts w:ascii="Roboto" w:cs="Roboto" w:eastAsia="Roboto" w:hAnsi="Roboto"/>
+          <w:b w:val="1"/>
+          <w:color w:val="073763"/>
+          <w:sz w:val="30"/>
+          <w:szCs w:val="30"/>
+        </w:rPr>
+      </w:pPr>
+      <w:bookmarkStart w:colFirst="0" w:colLast="0" w:name="_qjriowfgzak8" w:id="5"/>
+      <w:bookmarkEnd w:id="5"/>
+      <w:r>
+        <w:rPr>
+          <w:rFonts w:ascii="Roboto" w:cs="Roboto" w:eastAsia="Roboto" w:hAnsi="Roboto"/>
+          <w:b w:val="1"/>
+          <w:color w:val="073763"/>
+          <w:sz w:val="30"/>
+          <w:szCs w:val="30"/>
+          <w:rtl w:val="0"/>
+        </w:rPr>
+        <w:t xml:space="preserve">Caso de uso 6: Cadastrar Curso</w:t>
+      </w:r>
+    </w:p>
+    <w:p>
+      <w:pPr>
+        <w:rPr>
+          <w:rFonts w:ascii="Roboto" w:cs="Roboto" w:eastAsia="Roboto" w:hAnsi="Roboto"/>
+          <w:sz w:val="24"/>
+          <w:szCs w:val="24"/>
+        </w:rPr>
+      </w:pPr>
+      <w:r>
+        <w:rPr>
+          <w:rFonts w:ascii="Roboto" w:cs="Roboto" w:eastAsia="Roboto" w:hAnsi="Roboto"/>
+          <w:b w:val="1"/>
+          <w:sz w:val="24"/>
+          <w:szCs w:val="24"/>
+          <w:rtl w:val="0"/>
+        </w:rPr>
+        <w:t xml:space="preserve">Ator principal:</w:t>
+      </w:r>
+      <w:r>
+        <w:rPr>
+          <w:rFonts w:ascii="Roboto" w:cs="Roboto" w:eastAsia="Roboto" w:hAnsi="Roboto"/>
+          <w:sz w:val="24"/>
+          <w:szCs w:val="24"/>
+          <w:rtl w:val="0"/>
+        </w:rPr>
+        <w:t xml:space="preserve"> Secretária(o).</w:t>
+      </w:r>
+    </w:p>
+    <w:p>
+      <w:pPr>
+        <w:rPr>
+          <w:rFonts w:ascii="Roboto" w:cs="Roboto" w:eastAsia="Roboto" w:hAnsi="Roboto"/>
+          <w:sz w:val="24"/>
+          <w:szCs w:val="24"/>
+        </w:rPr>
+      </w:pPr>
+      <w:r>
+        <w:rPr>
+          <w:rtl w:val="0"/>
+        </w:rPr>
+      </w:r>
+    </w:p>
+    <w:p>
+      <w:pPr>
+        <w:rPr>
+          <w:rFonts w:ascii="Roboto" w:cs="Roboto" w:eastAsia="Roboto" w:hAnsi="Roboto"/>
+          <w:sz w:val="24"/>
+          <w:szCs w:val="24"/>
+        </w:rPr>
+      </w:pPr>
+      <w:r>
+        <w:rPr>
+          <w:rFonts w:ascii="Roboto" w:cs="Roboto" w:eastAsia="Roboto" w:hAnsi="Roboto"/>
+          <w:b w:val="1"/>
+          <w:sz w:val="24"/>
+          <w:szCs w:val="24"/>
+          <w:rtl w:val="0"/>
+        </w:rPr>
+        <w:t xml:space="preserve">Pré-condições: </w:t>
+      </w:r>
+      <w:r>
+        <w:rPr>
+          <w:rFonts w:ascii="Roboto" w:cs="Roboto" w:eastAsia="Roboto" w:hAnsi="Roboto"/>
+          <w:sz w:val="24"/>
+          <w:szCs w:val="24"/>
+          <w:rtl w:val="0"/>
+        </w:rPr>
+        <w:t xml:space="preserve">O ator já tem que estar cadastrado no sistema.</w:t>
+      </w:r>
+    </w:p>
+    <w:p>
+      <w:pPr>
+        <w:rPr>
+          <w:rFonts w:ascii="Roboto" w:cs="Roboto" w:eastAsia="Roboto" w:hAnsi="Roboto"/>
+          <w:sz w:val="24"/>
+          <w:szCs w:val="24"/>
+        </w:rPr>
+      </w:pPr>
+      <w:r>
+        <w:rPr>
+          <w:rtl w:val="0"/>
+        </w:rPr>
+      </w:r>
+    </w:p>
+    <w:p>
+      <w:pPr>
+        <w:rPr>
+          <w:rFonts w:ascii="Roboto" w:cs="Roboto" w:eastAsia="Roboto" w:hAnsi="Roboto"/>
+          <w:sz w:val="24"/>
+          <w:szCs w:val="24"/>
+        </w:rPr>
+      </w:pPr>
+      <w:r>
+        <w:rPr>
+          <w:rFonts w:ascii="Roboto" w:cs="Roboto" w:eastAsia="Roboto" w:hAnsi="Roboto"/>
+          <w:b w:val="1"/>
+          <w:sz w:val="24"/>
+          <w:szCs w:val="24"/>
+          <w:rtl w:val="0"/>
+        </w:rPr>
+        <w:t xml:space="preserve">Fluxo Principal:</w:t>
+      </w:r>
+      <w:r>
+        <w:rPr>
+          <w:rtl w:val="0"/>
+        </w:rPr>
+      </w:r>
+    </w:p>
+    <w:p>
+      <w:pPr>
+        <w:rPr>
+          <w:rFonts w:ascii="Roboto" w:cs="Roboto" w:eastAsia="Roboto" w:hAnsi="Roboto"/>
+          <w:sz w:val="24"/>
+          <w:szCs w:val="24"/>
+        </w:rPr>
+      </w:pPr>
+      <w:r>
+        <w:rPr>
+          <w:rFonts w:ascii="Roboto" w:cs="Roboto" w:eastAsia="Roboto" w:hAnsi="Roboto"/>
+          <w:sz w:val="24"/>
+          <w:szCs w:val="24"/>
+          <w:rtl w:val="0"/>
+        </w:rPr>
+        <w:t xml:space="preserve">1 - O Secretário(a) acessa a opção Secretária.</w:t>
+      </w:r>
+    </w:p>
+    <w:p>
+      <w:pPr>
+        <w:rPr>
+          <w:rFonts w:ascii="Roboto" w:cs="Roboto" w:eastAsia="Roboto" w:hAnsi="Roboto"/>
+          <w:sz w:val="24"/>
+          <w:szCs w:val="24"/>
+        </w:rPr>
+      </w:pPr>
+      <w:r>
+        <w:rPr>
+          <w:rFonts w:ascii="Roboto" w:cs="Roboto" w:eastAsia="Roboto" w:hAnsi="Roboto"/>
+          <w:sz w:val="24"/>
+          <w:szCs w:val="24"/>
+          <w:rtl w:val="0"/>
+        </w:rPr>
+        <w:t xml:space="preserve">2 - O sistema pede o email e senha de acesso.</w:t>
+      </w:r>
+    </w:p>
+    <w:p>
+      <w:pPr>
+        <w:rPr>
+          <w:rFonts w:ascii="Roboto" w:cs="Roboto" w:eastAsia="Roboto" w:hAnsi="Roboto"/>
+          <w:sz w:val="24"/>
+          <w:szCs w:val="24"/>
+        </w:rPr>
+      </w:pPr>
+      <w:r>
+        <w:rPr>
+          <w:rFonts w:ascii="Roboto" w:cs="Roboto" w:eastAsia="Roboto" w:hAnsi="Roboto"/>
+          <w:sz w:val="24"/>
+          <w:szCs w:val="24"/>
+          <w:rtl w:val="0"/>
+        </w:rPr>
+        <w:t xml:space="preserve">3 - O Secretário(a) seleciona "Cadastrar novo curso".</w:t>
+      </w:r>
+    </w:p>
+    <w:p>
+      <w:pPr>
+        <w:rPr>
+          <w:rFonts w:ascii="Roboto" w:cs="Roboto" w:eastAsia="Roboto" w:hAnsi="Roboto"/>
+          <w:sz w:val="24"/>
+          <w:szCs w:val="24"/>
+        </w:rPr>
+      </w:pPr>
+      <w:r>
+        <w:rPr>
+          <w:rFonts w:ascii="Roboto" w:cs="Roboto" w:eastAsia="Roboto" w:hAnsi="Roboto"/>
+          <w:sz w:val="24"/>
+          <w:szCs w:val="24"/>
+          <w:rtl w:val="0"/>
+        </w:rPr>
+        <w:t xml:space="preserve">4 - O Secretário(a) preenche as informações do curso: nome do curso, carga horária, professores, disciplinas e carga horária das disciplinas.</w:t>
+      </w:r>
+    </w:p>
+    <w:p>
+      <w:pPr>
+        <w:rPr>
+          <w:rFonts w:ascii="Roboto" w:cs="Roboto" w:eastAsia="Roboto" w:hAnsi="Roboto"/>
+          <w:sz w:val="24"/>
+          <w:szCs w:val="24"/>
+        </w:rPr>
+      </w:pPr>
+      <w:r>
+        <w:rPr>
+          <w:rFonts w:ascii="Roboto" w:cs="Roboto" w:eastAsia="Roboto" w:hAnsi="Roboto"/>
+          <w:sz w:val="24"/>
+          <w:szCs w:val="24"/>
+          <w:rtl w:val="0"/>
+        </w:rPr>
+        <w:t xml:space="preserve">5 - O Secretário(a) clica em "Cadastrar" para salvar as informações do curso.</w:t>
+      </w:r>
+    </w:p>
+    <w:p>
+      <w:pPr>
+        <w:rPr>
+          <w:rFonts w:ascii="Roboto" w:cs="Roboto" w:eastAsia="Roboto" w:hAnsi="Roboto"/>
+          <w:sz w:val="24"/>
+          <w:szCs w:val="24"/>
+        </w:rPr>
+      </w:pPr>
+      <w:r>
+        <w:rPr>
+          <w:rFonts w:ascii="Roboto" w:cs="Roboto" w:eastAsia="Roboto" w:hAnsi="Roboto"/>
+          <w:sz w:val="24"/>
+          <w:szCs w:val="24"/>
+          <w:rtl w:val="0"/>
+        </w:rPr>
+        <w:t xml:space="preserve">6 - O sistema confirma a operação e atualiza a página.</w:t>
+      </w:r>
+    </w:p>
+    <w:p>
+      <w:pPr>
+        <w:rPr>
+          <w:rFonts w:ascii="Roboto" w:cs="Roboto" w:eastAsia="Roboto" w:hAnsi="Roboto"/>
+          <w:sz w:val="24"/>
+          <w:szCs w:val="24"/>
+        </w:rPr>
+      </w:pPr>
+      <w:r>
+        <w:rPr>
+          <w:rtl w:val="0"/>
+        </w:rPr>
+      </w:r>
+    </w:p>
+    <w:p>
+      <w:pPr>
+        <w:rPr>
+          <w:rFonts w:ascii="Roboto" w:cs="Roboto" w:eastAsia="Roboto" w:hAnsi="Roboto"/>
+          <w:b w:val="1"/>
+          <w:sz w:val="24"/>
+          <w:szCs w:val="24"/>
+        </w:rPr>
+      </w:pPr>
+      <w:r>
+        <w:rPr>
+          <w:rFonts w:ascii="Roboto" w:cs="Roboto" w:eastAsia="Roboto" w:hAnsi="Roboto"/>
+          <w:b w:val="1"/>
+          <w:sz w:val="24"/>
+          <w:szCs w:val="24"/>
+          <w:rtl w:val="0"/>
+        </w:rPr>
+        <w:t xml:space="preserve">Fluxo Alternativo:</w:t>
+      </w:r>
+    </w:p>
+    <w:p>
+      <w:pPr>
+        <w:spacing w:after="240" w:before="240" w:lineRule="auto"/>
+        <w:rPr>
+          <w:rFonts w:ascii="Roboto" w:cs="Roboto" w:eastAsia="Roboto" w:hAnsi="Roboto"/>
+          <w:sz w:val="24"/>
+          <w:szCs w:val="24"/>
+        </w:rPr>
+      </w:pPr>
+      <w:r>
+        <w:rPr>
+          <w:rFonts w:ascii="Roboto" w:cs="Roboto" w:eastAsia="Roboto" w:hAnsi="Roboto"/>
+          <w:sz w:val="24"/>
+          <w:szCs w:val="24"/>
+          <w:rtl w:val="0"/>
+        </w:rPr>
+        <w:t xml:space="preserve">2 - Se o  Secretário(a) esquecer sua senha ele irá clicar em “Esqueceu sua senha?”. O sistema vai mandar um email para o  Secretário(a), ele vai redefinir sua senha e salvar, depois voltará fazer o login normalmente.</w:t>
+      </w:r>
+    </w:p>
+    <w:p>
+      <w:pPr>
+        <w:spacing w:after="240" w:before="240" w:lineRule="auto"/>
+        <w:rPr>
+          <w:rFonts w:ascii="Roboto" w:cs="Roboto" w:eastAsia="Roboto" w:hAnsi="Roboto"/>
+          <w:sz w:val="24"/>
+          <w:szCs w:val="24"/>
+        </w:rPr>
+      </w:pPr>
+      <w:r>
+        <w:rPr>
+          <w:rFonts w:ascii="Roboto" w:cs="Roboto" w:eastAsia="Roboto" w:hAnsi="Roboto"/>
+          <w:sz w:val="24"/>
+          <w:szCs w:val="24"/>
+          <w:rtl w:val="0"/>
+        </w:rPr>
+        <w:t xml:space="preserve">3  -  Se o Secretário(a) não preencher todos os campos obrigatórios durante o cadastro de um aluno, professor ou curso. O sistema exibe a mensagem “Você não preencheu todos os campos corretamente”, indicando quais campos faltam preencher.</w:t>
       </w:r>
     </w:p>
     <w:p>
@@ -1852,8 +2149,8 @@
           <w:szCs w:val="30"/>
         </w:rPr>
       </w:pPr>
-      <w:bookmarkStart w:colFirst="0" w:colLast="0" w:name="_36ed5vrb112n" w:id="4"/>
-      <w:bookmarkEnd w:id="4"/>
+      <w:bookmarkStart w:colFirst="0" w:colLast="0" w:name="_36ed5vrb112n" w:id="6"/>
+      <w:bookmarkEnd w:id="6"/>
       <w:r>
         <w:rPr>
           <w:rFonts w:ascii="Roboto" w:cs="Roboto" w:eastAsia="Roboto" w:hAnsi="Roboto"/>
@@ -1863,7 +2160,7 @@
           <w:szCs w:val="30"/>
           <w:rtl w:val="0"/>
         </w:rPr>
-        <w:t xml:space="preserve">Caso de uso: Manter Notas</w:t>
+        <w:t xml:space="preserve">Caso de uso 7: Lançar Notas</w:t>
       </w:r>
     </w:p>
     <w:p>
@@ -1933,7 +2230,7 @@
           <w:szCs w:val="24"/>
           <w:rtl w:val="0"/>
         </w:rPr>
-        <w:t xml:space="preserve">O professor, aluno, diciplina e curso já tem que estar cadastrado no sistema.</w:t>
+        <w:t xml:space="preserve">O professor, aluno, disciplina e curso já tem que estar cadastrado no sistema.</w:t>
       </w:r>
     </w:p>
     <w:p>
@@ -2040,7 +2337,7 @@
           <w:rtl w:val="0"/>
         </w:rPr>
         <w:tab/>
-        <w:t xml:space="preserve">3.1 - Em “Cadastrar notas” ele irá preencher selecionar Curso, Diciplina, Turma, Data de Aplicação, Aluno, Tipo de atividade e Nota obtida.</w:t>
+        <w:t xml:space="preserve">3.1 - Em “Cadastrar notas” ele irá preencher selecionar Curso, Disciplina, Turma, Data de Aplicação, Aluno, Tipo de atividade e Nota obtida.</w:t>
       </w:r>
     </w:p>
     <w:p>
@@ -2185,7 +2482,7 @@
           <w:szCs w:val="24"/>
           <w:rtl w:val="0"/>
         </w:rPr>
-        <w:t xml:space="preserve">2 - Se o professor esquecer sua senha ele irá clicar em “Esqueceu sua senha?”. O sistema vai mandar um email para o professor, o aluno vai redefinir sua senha e salvar, depois voltará fazer o login normalmente.</w:t>
+        <w:t xml:space="preserve">2 - Se o professor esqueceu sua senha ele irá clicar em “Esqueceu sua senha?”. O sistema vai mandar um email para o professor, o aluno vai redefinir sua senha e salvar, depois voltará a fazer o login normalmente.</w:t>
       </w:r>
     </w:p>
     <w:p>
@@ -2246,8 +2543,8 @@
           <w:szCs w:val="30"/>
         </w:rPr>
       </w:pPr>
-      <w:bookmarkStart w:colFirst="0" w:colLast="0" w:name="_vfdgbi91on6d" w:id="5"/>
-      <w:bookmarkEnd w:id="5"/>
+      <w:bookmarkStart w:colFirst="0" w:colLast="0" w:name="_vfdgbi91on6d" w:id="7"/>
+      <w:bookmarkEnd w:id="7"/>
       <w:r>
         <w:rPr>
           <w:rFonts w:ascii="Roboto" w:cs="Roboto" w:eastAsia="Roboto" w:hAnsi="Roboto"/>
@@ -2257,7 +2554,7 @@
           <w:szCs w:val="30"/>
           <w:rtl w:val="0"/>
         </w:rPr>
-        <w:t xml:space="preserve">Caso de uso: Manter Projeto</w:t>
+        <w:t xml:space="preserve">Caso de uso 8: Lançar Projeto</w:t>
       </w:r>
     </w:p>
     <w:p>
@@ -2640,8 +2937,8 @@
           <w:szCs w:val="30"/>
         </w:rPr>
       </w:pPr>
-      <w:bookmarkStart w:colFirst="0" w:colLast="0" w:name="_6xud5lrew81n" w:id="6"/>
-      <w:bookmarkEnd w:id="6"/>
+      <w:bookmarkStart w:colFirst="0" w:colLast="0" w:name="_6xud5lrew81n" w:id="8"/>
+      <w:bookmarkEnd w:id="8"/>
       <w:r>
         <w:rPr>
           <w:rFonts w:ascii="Roboto" w:cs="Roboto" w:eastAsia="Roboto" w:hAnsi="Roboto"/>
@@ -2651,7 +2948,7 @@
           <w:szCs w:val="30"/>
           <w:rtl w:val="0"/>
         </w:rPr>
-        <w:t xml:space="preserve">Caso de uso: Cadastrar ensino</w:t>
+        <w:t xml:space="preserve">Caso de uso 9: Cadastrar turma</w:t>
       </w:r>
     </w:p>
     <w:p>
@@ -3024,6 +3321,375 @@
           <w:rtl w:val="0"/>
         </w:rPr>
         <w:t xml:space="preserve">3 e 4 - Se o coordenador não preencher todos os campos obrigatórios  irá aparecer a mensagem “Você não preencheu todos os campos corretamente”, indicando quais campos faltam preencher.</w:t>
+      </w:r>
+    </w:p>
+    <w:p>
+      <w:pPr>
+        <w:rPr>
+          <w:rFonts w:ascii="Roboto" w:cs="Roboto" w:eastAsia="Roboto" w:hAnsi="Roboto"/>
+          <w:sz w:val="24"/>
+          <w:szCs w:val="24"/>
+        </w:rPr>
+      </w:pPr>
+      <w:r>
+        <w:rPr>
+          <w:rtl w:val="0"/>
+        </w:rPr>
+      </w:r>
+    </w:p>
+    <w:p>
+      <w:pPr>
+        <w:rPr>
+          <w:rFonts w:ascii="Roboto" w:cs="Roboto" w:eastAsia="Roboto" w:hAnsi="Roboto"/>
+          <w:sz w:val="24"/>
+          <w:szCs w:val="24"/>
+        </w:rPr>
+      </w:pPr>
+      <w:r>
+        <w:rPr>
+          <w:rtl w:val="0"/>
+        </w:rPr>
+      </w:r>
+    </w:p>
+    <w:p>
+      <w:pPr>
+        <w:pStyle w:val="Heading1"/>
+        <w:rPr>
+          <w:rFonts w:ascii="Roboto" w:cs="Roboto" w:eastAsia="Roboto" w:hAnsi="Roboto"/>
+          <w:b w:val="1"/>
+          <w:color w:val="20124d"/>
+          <w:sz w:val="30"/>
+          <w:szCs w:val="30"/>
+        </w:rPr>
+      </w:pPr>
+      <w:bookmarkStart w:colFirst="0" w:colLast="0" w:name="_sx0ap62at60u" w:id="9"/>
+      <w:bookmarkEnd w:id="9"/>
+      <w:r>
+        <w:rPr>
+          <w:rFonts w:ascii="Roboto" w:cs="Roboto" w:eastAsia="Roboto" w:hAnsi="Roboto"/>
+          <w:b w:val="1"/>
+          <w:color w:val="20124d"/>
+          <w:sz w:val="30"/>
+          <w:szCs w:val="30"/>
+          <w:rtl w:val="0"/>
+        </w:rPr>
+        <w:t xml:space="preserve">Caso de uso 10: Cadastrar disciplina</w:t>
+      </w:r>
+    </w:p>
+    <w:p>
+      <w:pPr>
+        <w:rPr>
+          <w:rFonts w:ascii="Roboto" w:cs="Roboto" w:eastAsia="Roboto" w:hAnsi="Roboto"/>
+          <w:sz w:val="24"/>
+          <w:szCs w:val="24"/>
+        </w:rPr>
+      </w:pPr>
+      <w:r>
+        <w:rPr>
+          <w:rFonts w:ascii="Roboto" w:cs="Roboto" w:eastAsia="Roboto" w:hAnsi="Roboto"/>
+          <w:b w:val="1"/>
+          <w:sz w:val="24"/>
+          <w:szCs w:val="24"/>
+          <w:rtl w:val="0"/>
+        </w:rPr>
+        <w:t xml:space="preserve">Ator principal:</w:t>
+      </w:r>
+      <w:r>
+        <w:rPr>
+          <w:rFonts w:ascii="Roboto" w:cs="Roboto" w:eastAsia="Roboto" w:hAnsi="Roboto"/>
+          <w:sz w:val="24"/>
+          <w:szCs w:val="24"/>
+          <w:rtl w:val="0"/>
+        </w:rPr>
+        <w:t xml:space="preserve"> Coordenador.</w:t>
+      </w:r>
+    </w:p>
+    <w:p>
+      <w:pPr>
+        <w:rPr>
+          <w:rFonts w:ascii="Roboto" w:cs="Roboto" w:eastAsia="Roboto" w:hAnsi="Roboto"/>
+          <w:sz w:val="24"/>
+          <w:szCs w:val="24"/>
+        </w:rPr>
+      </w:pPr>
+      <w:r>
+        <w:rPr>
+          <w:rtl w:val="0"/>
+        </w:rPr>
+      </w:r>
+    </w:p>
+    <w:p>
+      <w:pPr>
+        <w:rPr>
+          <w:rFonts w:ascii="Roboto" w:cs="Roboto" w:eastAsia="Roboto" w:hAnsi="Roboto"/>
+          <w:sz w:val="24"/>
+          <w:szCs w:val="24"/>
+        </w:rPr>
+      </w:pPr>
+      <w:r>
+        <w:rPr>
+          <w:rFonts w:ascii="Roboto" w:cs="Roboto" w:eastAsia="Roboto" w:hAnsi="Roboto"/>
+          <w:b w:val="1"/>
+          <w:sz w:val="24"/>
+          <w:szCs w:val="24"/>
+          <w:rtl w:val="0"/>
+        </w:rPr>
+        <w:t xml:space="preserve">Pré-condições: </w:t>
+      </w:r>
+      <w:r>
+        <w:rPr>
+          <w:rFonts w:ascii="Roboto" w:cs="Roboto" w:eastAsia="Roboto" w:hAnsi="Roboto"/>
+          <w:sz w:val="24"/>
+          <w:szCs w:val="24"/>
+          <w:rtl w:val="0"/>
+        </w:rPr>
+        <w:t xml:space="preserve">O ator já tem que estar cadastrado no sistema.</w:t>
+      </w:r>
+    </w:p>
+    <w:p>
+      <w:pPr>
+        <w:rPr>
+          <w:rFonts w:ascii="Roboto" w:cs="Roboto" w:eastAsia="Roboto" w:hAnsi="Roboto"/>
+          <w:sz w:val="24"/>
+          <w:szCs w:val="24"/>
+        </w:rPr>
+      </w:pPr>
+      <w:r>
+        <w:rPr>
+          <w:rFonts w:ascii="Roboto" w:cs="Roboto" w:eastAsia="Roboto" w:hAnsi="Roboto"/>
+          <w:b w:val="1"/>
+          <w:sz w:val="24"/>
+          <w:szCs w:val="24"/>
+          <w:rtl w:val="0"/>
+        </w:rPr>
+        <w:t xml:space="preserve">Pós-condições: </w:t>
+      </w:r>
+      <w:r>
+        <w:rPr>
+          <w:rFonts w:ascii="Roboto" w:cs="Roboto" w:eastAsia="Roboto" w:hAnsi="Roboto"/>
+          <w:sz w:val="24"/>
+          <w:szCs w:val="24"/>
+          <w:rtl w:val="0"/>
+        </w:rPr>
+        <w:t xml:space="preserve">As informações cadastradas são salvas no sistema e a página é atualizada.</w:t>
+      </w:r>
+    </w:p>
+    <w:p>
+      <w:pPr>
+        <w:rPr>
+          <w:rFonts w:ascii="Roboto" w:cs="Roboto" w:eastAsia="Roboto" w:hAnsi="Roboto"/>
+          <w:sz w:val="24"/>
+          <w:szCs w:val="24"/>
+        </w:rPr>
+      </w:pPr>
+      <w:r>
+        <w:rPr>
+          <w:rtl w:val="0"/>
+        </w:rPr>
+      </w:r>
+    </w:p>
+    <w:p>
+      <w:pPr>
+        <w:rPr>
+          <w:rFonts w:ascii="Roboto" w:cs="Roboto" w:eastAsia="Roboto" w:hAnsi="Roboto"/>
+          <w:sz w:val="24"/>
+          <w:szCs w:val="24"/>
+        </w:rPr>
+      </w:pPr>
+      <w:r>
+        <w:rPr>
+          <w:rFonts w:ascii="Roboto" w:cs="Roboto" w:eastAsia="Roboto" w:hAnsi="Roboto"/>
+          <w:b w:val="1"/>
+          <w:sz w:val="24"/>
+          <w:szCs w:val="24"/>
+          <w:rtl w:val="0"/>
+        </w:rPr>
+        <w:t xml:space="preserve">Fluxo Principal:</w:t>
+      </w:r>
+      <w:r>
+        <w:rPr>
+          <w:rtl w:val="0"/>
+        </w:rPr>
+      </w:r>
+    </w:p>
+    <w:p>
+      <w:pPr>
+        <w:rPr>
+          <w:rFonts w:ascii="Roboto" w:cs="Roboto" w:eastAsia="Roboto" w:hAnsi="Roboto"/>
+          <w:sz w:val="24"/>
+          <w:szCs w:val="24"/>
+        </w:rPr>
+      </w:pPr>
+      <w:r>
+        <w:rPr>
+          <w:rFonts w:ascii="Roboto" w:cs="Roboto" w:eastAsia="Roboto" w:hAnsi="Roboto"/>
+          <w:sz w:val="24"/>
+          <w:szCs w:val="24"/>
+          <w:rtl w:val="0"/>
+        </w:rPr>
+        <w:t xml:space="preserve">1 - O Coordenador acessa a opção Coordenador.</w:t>
+      </w:r>
+    </w:p>
+    <w:p>
+      <w:pPr>
+        <w:rPr>
+          <w:rFonts w:ascii="Roboto" w:cs="Roboto" w:eastAsia="Roboto" w:hAnsi="Roboto"/>
+          <w:sz w:val="24"/>
+          <w:szCs w:val="24"/>
+        </w:rPr>
+      </w:pPr>
+      <w:r>
+        <w:rPr>
+          <w:rFonts w:ascii="Roboto" w:cs="Roboto" w:eastAsia="Roboto" w:hAnsi="Roboto"/>
+          <w:sz w:val="24"/>
+          <w:szCs w:val="24"/>
+          <w:rtl w:val="0"/>
+        </w:rPr>
+        <w:t xml:space="preserve">2 - O sistema pede o email e senha de acesso.</w:t>
+      </w:r>
+    </w:p>
+    <w:p>
+      <w:pPr>
+        <w:rPr>
+          <w:rFonts w:ascii="Roboto" w:cs="Roboto" w:eastAsia="Roboto" w:hAnsi="Roboto"/>
+          <w:sz w:val="24"/>
+          <w:szCs w:val="24"/>
+        </w:rPr>
+      </w:pPr>
+      <w:r>
+        <w:rPr>
+          <w:rFonts w:ascii="Roboto" w:cs="Roboto" w:eastAsia="Roboto" w:hAnsi="Roboto"/>
+          <w:sz w:val="24"/>
+          <w:szCs w:val="24"/>
+          <w:rtl w:val="0"/>
+        </w:rPr>
+        <w:t xml:space="preserve">3 - Para adicionar uma nova turma o ator deve clicar na opção de “Cadastrar nova disciplina”.</w:t>
+      </w:r>
+    </w:p>
+    <w:p>
+      <w:pPr>
+        <w:rPr>
+          <w:rFonts w:ascii="Roboto" w:cs="Roboto" w:eastAsia="Roboto" w:hAnsi="Roboto"/>
+          <w:sz w:val="24"/>
+          <w:szCs w:val="24"/>
+        </w:rPr>
+      </w:pPr>
+      <w:r>
+        <w:rPr>
+          <w:rFonts w:ascii="Roboto" w:cs="Roboto" w:eastAsia="Roboto" w:hAnsi="Roboto"/>
+          <w:sz w:val="24"/>
+          <w:szCs w:val="24"/>
+          <w:rtl w:val="0"/>
+        </w:rPr>
+        <w:tab/>
+        <w:t xml:space="preserve">3.1 - O ator preenche informações como nome da disciplina, carga horária, professor ministrante e quais são os cursos que tem ela.</w:t>
+      </w:r>
+    </w:p>
+    <w:p>
+      <w:pPr>
+        <w:rPr>
+          <w:rFonts w:ascii="Roboto" w:cs="Roboto" w:eastAsia="Roboto" w:hAnsi="Roboto"/>
+          <w:sz w:val="24"/>
+          <w:szCs w:val="24"/>
+        </w:rPr>
+      </w:pPr>
+      <w:r>
+        <w:rPr>
+          <w:rFonts w:ascii="Roboto" w:cs="Roboto" w:eastAsia="Roboto" w:hAnsi="Roboto"/>
+          <w:sz w:val="24"/>
+          <w:szCs w:val="24"/>
+          <w:rtl w:val="0"/>
+        </w:rPr>
+        <w:tab/>
+        <w:t xml:space="preserve">3.2 - Para salvar os dados o ator deve clicar em “Cadastrar”.</w:t>
+      </w:r>
+    </w:p>
+    <w:p>
+      <w:pPr>
+        <w:rPr>
+          <w:rFonts w:ascii="Roboto" w:cs="Roboto" w:eastAsia="Roboto" w:hAnsi="Roboto"/>
+          <w:sz w:val="24"/>
+          <w:szCs w:val="24"/>
+        </w:rPr>
+      </w:pPr>
+      <w:r>
+        <w:rPr>
+          <w:rFonts w:ascii="Roboto" w:cs="Roboto" w:eastAsia="Roboto" w:hAnsi="Roboto"/>
+          <w:sz w:val="24"/>
+          <w:szCs w:val="24"/>
+          <w:rtl w:val="0"/>
+        </w:rPr>
+        <w:t xml:space="preserve">4 - O sistema confirma a operação e atualiza a página.</w:t>
+      </w:r>
+    </w:p>
+    <w:p>
+      <w:pPr>
+        <w:rPr>
+          <w:rFonts w:ascii="Roboto" w:cs="Roboto" w:eastAsia="Roboto" w:hAnsi="Roboto"/>
+          <w:sz w:val="24"/>
+          <w:szCs w:val="24"/>
+        </w:rPr>
+      </w:pPr>
+      <w:r>
+        <w:rPr>
+          <w:rtl w:val="0"/>
+        </w:rPr>
+      </w:r>
+    </w:p>
+    <w:p>
+      <w:pPr>
+        <w:rPr>
+          <w:rFonts w:ascii="Roboto" w:cs="Roboto" w:eastAsia="Roboto" w:hAnsi="Roboto"/>
+          <w:b w:val="1"/>
+          <w:sz w:val="24"/>
+          <w:szCs w:val="24"/>
+        </w:rPr>
+      </w:pPr>
+      <w:r>
+        <w:rPr>
+          <w:rFonts w:ascii="Roboto" w:cs="Roboto" w:eastAsia="Roboto" w:hAnsi="Roboto"/>
+          <w:b w:val="1"/>
+          <w:sz w:val="24"/>
+          <w:szCs w:val="24"/>
+          <w:rtl w:val="0"/>
+        </w:rPr>
+        <w:t xml:space="preserve">Fluxo alternativo:</w:t>
+      </w:r>
+    </w:p>
+    <w:p>
+      <w:pPr>
+        <w:rPr>
+          <w:rFonts w:ascii="Roboto" w:cs="Roboto" w:eastAsia="Roboto" w:hAnsi="Roboto"/>
+          <w:sz w:val="24"/>
+          <w:szCs w:val="24"/>
+        </w:rPr>
+      </w:pPr>
+      <w:r>
+        <w:rPr>
+          <w:rFonts w:ascii="Roboto" w:cs="Roboto" w:eastAsia="Roboto" w:hAnsi="Roboto"/>
+          <w:sz w:val="24"/>
+          <w:szCs w:val="24"/>
+          <w:rtl w:val="0"/>
+        </w:rPr>
+        <w:t xml:space="preserve">2 - Se o coordenador esquecer sua senha ele irá clicar em “Esqueceu sua senha?”. O sistema vai mandar um email para ocoordenador, ele vai redefinir sua senha e salvar, depois voltará fazer o login normalmente.</w:t>
+      </w:r>
+    </w:p>
+    <w:p>
+      <w:pPr>
+        <w:rPr>
+          <w:rFonts w:ascii="Roboto" w:cs="Roboto" w:eastAsia="Roboto" w:hAnsi="Roboto"/>
+          <w:sz w:val="24"/>
+          <w:szCs w:val="24"/>
+        </w:rPr>
+      </w:pPr>
+      <w:r>
+        <w:rPr>
+          <w:rFonts w:ascii="Roboto" w:cs="Roboto" w:eastAsia="Roboto" w:hAnsi="Roboto"/>
+          <w:sz w:val="24"/>
+          <w:szCs w:val="24"/>
+          <w:rtl w:val="0"/>
+        </w:rPr>
+        <w:t xml:space="preserve">3  - Se o coordenador não preencher todos os campos obrigatórios irá aparecer a mensagem “Você não preencheu todos os campos corretamente”, indicando quais campos faltam preencher.</w:t>
       </w:r>
     </w:p>
     <w:p>
@@ -3066,8 +3732,8 @@
           <w:szCs w:val="30"/>
         </w:rPr>
       </w:pPr>
-      <w:bookmarkStart w:colFirst="0" w:colLast="0" w:name="_neajafywuds3" w:id="7"/>
-      <w:bookmarkEnd w:id="7"/>
+      <w:bookmarkStart w:colFirst="0" w:colLast="0" w:name="_neajafywuds3" w:id="10"/>
+      <w:bookmarkEnd w:id="10"/>
       <w:r>
         <w:rPr>
           <w:rFonts w:ascii="Roboto" w:cs="Roboto" w:eastAsia="Roboto" w:hAnsi="Roboto"/>
@@ -3077,7 +3743,7 @@
           <w:szCs w:val="30"/>
           <w:rtl w:val="0"/>
         </w:rPr>
-        <w:t xml:space="preserve">Caso de uso: Ofertar Disciplina</w:t>
+        <w:t xml:space="preserve">Caso de uso 11: Ofertar Disciplina</w:t>
       </w:r>
     </w:p>
     <w:p>

</xml_diff>